<commit_message>
Remove arquivo temporário de relatório e atualiza o script de geração de relatórios para incluir melhorias na formatação e estrutura, garantindo que os documentos gerados sejam idênticos ao modelo original.
</commit_message>
<xml_diff>
--- a/relatorio_impressora_hp.docx
+++ b/relatorio_impressora_hp.docx
@@ -5,11 +5,14 @@
     <w:p>
       <w:pPr>
         <w:pStyle w:val="Title"/>
+        <w:spacing w:after="360"/>
         <w:jc w:val="center"/>
       </w:pPr>
       <w:r>
         <w:rPr>
+          <w:rFonts w:ascii="Arial" w:hAnsi="Arial"/>
           <w:b/>
+          <w:i w:val="0"/>
           <w:sz w:val="32"/>
         </w:rPr>
         <w:t>RELATÓRIO DE MANUTENÇÃO PREVENTIVA</w:t>
@@ -17,11 +20,15 @@
     </w:p>
     <w:p>
       <w:pPr>
+        <w:spacing w:before="0" w:after="480"/>
         <w:jc w:val="right"/>
       </w:pPr>
       <w:r>
         <w:rPr>
+          <w:rFonts w:ascii="Arial" w:hAnsi="Arial"/>
           <w:b/>
+          <w:i w:val="0"/>
+          <w:sz w:val="22"/>
         </w:rPr>
         <w:t>Data: 30/03/2023</w:t>
       </w:r>
@@ -29,8 +36,16 @@
     <w:p>
       <w:pPr>
         <w:pStyle w:val="Heading1"/>
+        <w:spacing w:before="0" w:after="240" w:line="240" w:lineRule="auto"/>
+        <w:jc w:val="left"/>
       </w:pPr>
       <w:r>
+        <w:rPr>
+          <w:rFonts w:ascii="Arial" w:hAnsi="Arial"/>
+          <w:b/>
+          <w:i w:val="0"/>
+          <w:sz w:val="28"/>
+        </w:rPr>
         <w:t>Informações do Equipamento</w:t>
       </w:r>
     </w:p>
@@ -38,153 +53,18 @@
       <w:tblPr>
         <w:tblStyle w:val="TableGrid"/>
         <w:tblW w:type="auto" w:w="0"/>
-        <w:tblLayout w:type="autofit"/>
+        <w:tblLayout w:type="fixed"/>
         <w:tblLook w:firstColumn="1" w:firstRow="1" w:lastColumn="0" w:lastRow="0" w:noHBand="0" w:noVBand="1" w:val="04A0"/>
       </w:tblPr>
       <w:tblGrid>
-        <w:gridCol w:w="4986"/>
-        <w:gridCol w:w="4986"/>
+        <w:gridCol w:w="4703"/>
+        <w:gridCol w:w="4703"/>
       </w:tblGrid>
       <w:tr>
         <w:tc>
           <w:tcPr>
-            <w:tcW w:type="dxa" w:w="4986"/>
-            <w:tcBorders>
-              <w:top w:val="single" w:sz="4" w:space="0" w:color="000000"/>
-              <w:left w:val="single" w:sz="4" w:space="0" w:color="000000"/>
-              <w:bottom w:val="single" w:sz="4" w:space="0" w:color="000000"/>
-              <w:right w:val="single" w:sz="4" w:space="0" w:color="000000"/>
-            </w:tcBorders>
-          </w:tcPr>
-          <w:p>
-            <w:r>
-              <w:t>Equipamento:</w:t>
-            </w:r>
-          </w:p>
-        </w:tc>
-        <w:tc>
-          <w:tcPr>
-            <w:tcW w:type="dxa" w:w="4986"/>
-            <w:tcBorders>
-              <w:top w:val="single" w:sz="4" w:space="0" w:color="000000"/>
-              <w:left w:val="single" w:sz="4" w:space="0" w:color="000000"/>
-              <w:bottom w:val="single" w:sz="4" w:space="0" w:color="000000"/>
-              <w:right w:val="single" w:sz="4" w:space="0" w:color="000000"/>
-            </w:tcBorders>
-          </w:tcPr>
-          <w:p>
-            <w:r>
-              <w:t>Impressora HP LaserJet Pro M402n</w:t>
-            </w:r>
-          </w:p>
-        </w:tc>
-      </w:tr>
-      <w:tr>
-        <w:tc>
-          <w:tcPr>
-            <w:tcW w:type="dxa" w:w="4986"/>
-            <w:tcBorders>
-              <w:top w:val="single" w:sz="4" w:space="0" w:color="000000"/>
-              <w:left w:val="single" w:sz="4" w:space="0" w:color="000000"/>
-              <w:bottom w:val="single" w:sz="4" w:space="0" w:color="000000"/>
-              <w:right w:val="single" w:sz="4" w:space="0" w:color="000000"/>
-            </w:tcBorders>
-          </w:tcPr>
-          <w:p>
-            <w:r>
-              <w:t>Número de Série:</w:t>
-            </w:r>
-          </w:p>
-        </w:tc>
-        <w:tc>
-          <w:tcPr>
-            <w:tcW w:type="dxa" w:w="4986"/>
-            <w:tcBorders>
-              <w:top w:val="single" w:sz="4" w:space="0" w:color="000000"/>
-              <w:left w:val="single" w:sz="4" w:space="0" w:color="000000"/>
-              <w:bottom w:val="single" w:sz="4" w:space="0" w:color="000000"/>
-              <w:right w:val="single" w:sz="4" w:space="0" w:color="000000"/>
-            </w:tcBorders>
-          </w:tcPr>
-          <w:p>
-            <w:r>
-              <w:t>VNB3R12345</w:t>
-            </w:r>
-          </w:p>
-        </w:tc>
-      </w:tr>
-      <w:tr>
-        <w:tc>
-          <w:tcPr>
-            <w:tcW w:type="dxa" w:w="4986"/>
-            <w:tcBorders>
-              <w:top w:val="single" w:sz="4" w:space="0" w:color="000000"/>
-              <w:left w:val="single" w:sz="4" w:space="0" w:color="000000"/>
-              <w:bottom w:val="single" w:sz="4" w:space="0" w:color="000000"/>
-              <w:right w:val="single" w:sz="4" w:space="0" w:color="000000"/>
-            </w:tcBorders>
-          </w:tcPr>
-          <w:p>
-            <w:r>
-              <w:t>Localização:</w:t>
-            </w:r>
-          </w:p>
-        </w:tc>
-        <w:tc>
-          <w:tcPr>
-            <w:tcW w:type="dxa" w:w="4986"/>
-            <w:tcBorders>
-              <w:top w:val="single" w:sz="4" w:space="0" w:color="000000"/>
-              <w:left w:val="single" w:sz="4" w:space="0" w:color="000000"/>
-              <w:bottom w:val="single" w:sz="4" w:space="0" w:color="000000"/>
-              <w:right w:val="single" w:sz="4" w:space="0" w:color="000000"/>
-            </w:tcBorders>
-          </w:tcPr>
-          <w:p>
-            <w:r>
-              <w:t>Departamento Financeiro - Sala 302</w:t>
-            </w:r>
-          </w:p>
-        </w:tc>
-      </w:tr>
-    </w:tbl>
-    <w:p>
-      <w:pPr>
-        <w:pStyle w:val="Heading1"/>
-      </w:pPr>
-      <w:r>
-        <w:t>Descrição do Serviço</w:t>
-      </w:r>
-    </w:p>
-    <w:p>
-      <w:r>
-        <w:t>Realizada manutenção preventiva na impressora, incluindo limpeza dos componentes internos, verificação do sistema de alimentação de papel e atualização do firmware. Foram substituídos o rolo de tração e o toner que estavam próximos do fim da vida útil.</w:t>
-      </w:r>
-    </w:p>
-    <w:p>
-      <w:pPr>
-        <w:pStyle w:val="Heading1"/>
-      </w:pPr>
-      <w:r>
-        <w:t>Peças Utilizadas</w:t>
-      </w:r>
-    </w:p>
-    <w:tbl>
-      <w:tblPr>
-        <w:tblStyle w:val="TableGrid"/>
-        <w:tblW w:type="auto" w:w="0"/>
-        <w:tblLayout w:type="autofit"/>
-        <w:tblLook w:firstColumn="1" w:firstRow="1" w:lastColumn="0" w:lastRow="0" w:noHBand="0" w:noVBand="1" w:val="04A0"/>
-      </w:tblPr>
-      <w:tblGrid>
-        <w:gridCol w:w="3324"/>
-        <w:gridCol w:w="3324"/>
-        <w:gridCol w:w="3324"/>
-      </w:tblGrid>
-      <w:tr>
-        <w:tc>
-          <w:tcPr>
-            <w:tcW w:type="dxa" w:w="3324"/>
+            <w:tcW w:type="dxa" w:w="2880"/>
+            <w:vAlign w:val="center"/>
             <w:tcBorders>
               <w:top w:val="single" w:sz="4" w:space="0" w:color="000000"/>
               <w:left w:val="single" w:sz="4" w:space="0" w:color="000000"/>
@@ -194,19 +74,24 @@
           </w:tcPr>
           <w:p>
             <w:pPr>
-              <w:jc w:val="center"/>
+              <w:spacing w:before="120" w:after="120"/>
+              <w:ind w:left="120"/>
             </w:pPr>
             <w:r>
               <w:rPr>
+                <w:rFonts w:ascii="Arial" w:hAnsi="Arial"/>
                 <w:b/>
+                <w:i w:val="0"/>
+                <w:sz w:val="22"/>
               </w:rPr>
-              <w:t>Nome</w:t>
+              <w:t>Equipamento:</w:t>
             </w:r>
           </w:p>
         </w:tc>
         <w:tc>
           <w:tcPr>
-            <w:tcW w:type="dxa" w:w="3324"/>
+            <w:tcW w:type="dxa" w:w="5760"/>
+            <w:vAlign w:val="center"/>
             <w:tcBorders>
               <w:top w:val="single" w:sz="4" w:space="0" w:color="000000"/>
               <w:left w:val="single" w:sz="4" w:space="0" w:color="000000"/>
@@ -216,19 +101,26 @@
           </w:tcPr>
           <w:p>
             <w:pPr>
-              <w:jc w:val="center"/>
+              <w:spacing w:before="120" w:after="120"/>
+              <w:ind w:left="120"/>
             </w:pPr>
             <w:r>
               <w:rPr>
-                <w:b/>
+                <w:rFonts w:ascii="Arial" w:hAnsi="Arial"/>
+                <w:b w:val="0"/>
+                <w:i w:val="0"/>
+                <w:sz w:val="22"/>
               </w:rPr>
-              <w:t>Quantidade</w:t>
+              <w:t>Impressora HP LaserJet Pro M402n</w:t>
             </w:r>
           </w:p>
         </w:tc>
+      </w:tr>
+      <w:tr>
         <w:tc>
           <w:tcPr>
-            <w:tcW w:type="dxa" w:w="3324"/>
+            <w:tcW w:type="dxa" w:w="2880"/>
+            <w:vAlign w:val="center"/>
             <w:tcBorders>
               <w:top w:val="single" w:sz="4" w:space="0" w:color="000000"/>
               <w:left w:val="single" w:sz="4" w:space="0" w:color="000000"/>
@@ -238,11 +130,246 @@
           </w:tcPr>
           <w:p>
             <w:pPr>
+              <w:spacing w:before="120" w:after="120"/>
+              <w:ind w:left="120"/>
+            </w:pPr>
+            <w:r>
+              <w:rPr>
+                <w:rFonts w:ascii="Arial" w:hAnsi="Arial"/>
+                <w:b/>
+                <w:i w:val="0"/>
+                <w:sz w:val="22"/>
+              </w:rPr>
+              <w:t>Número de Série:</w:t>
+            </w:r>
+          </w:p>
+        </w:tc>
+        <w:tc>
+          <w:tcPr>
+            <w:tcW w:type="dxa" w:w="5760"/>
+            <w:vAlign w:val="center"/>
+            <w:tcBorders>
+              <w:top w:val="single" w:sz="4" w:space="0" w:color="000000"/>
+              <w:left w:val="single" w:sz="4" w:space="0" w:color="000000"/>
+              <w:bottom w:val="single" w:sz="4" w:space="0" w:color="000000"/>
+              <w:right w:val="single" w:sz="4" w:space="0" w:color="000000"/>
+            </w:tcBorders>
+          </w:tcPr>
+          <w:p>
+            <w:pPr>
+              <w:spacing w:before="120" w:after="120"/>
+              <w:ind w:left="120"/>
+            </w:pPr>
+            <w:r>
+              <w:rPr>
+                <w:rFonts w:ascii="Arial" w:hAnsi="Arial"/>
+                <w:b w:val="0"/>
+                <w:i w:val="0"/>
+                <w:sz w:val="22"/>
+              </w:rPr>
+              <w:t>VNB3R12345</w:t>
+            </w:r>
+          </w:p>
+        </w:tc>
+      </w:tr>
+      <w:tr>
+        <w:tc>
+          <w:tcPr>
+            <w:tcW w:type="dxa" w:w="2880"/>
+            <w:vAlign w:val="center"/>
+            <w:tcBorders>
+              <w:top w:val="single" w:sz="4" w:space="0" w:color="000000"/>
+              <w:left w:val="single" w:sz="4" w:space="0" w:color="000000"/>
+              <w:bottom w:val="single" w:sz="4" w:space="0" w:color="000000"/>
+              <w:right w:val="single" w:sz="4" w:space="0" w:color="000000"/>
+            </w:tcBorders>
+          </w:tcPr>
+          <w:p>
+            <w:pPr>
+              <w:spacing w:before="120" w:after="120"/>
+              <w:ind w:left="120"/>
+            </w:pPr>
+            <w:r>
+              <w:rPr>
+                <w:rFonts w:ascii="Arial" w:hAnsi="Arial"/>
+                <w:b/>
+                <w:i w:val="0"/>
+                <w:sz w:val="22"/>
+              </w:rPr>
+              <w:t>Localização:</w:t>
+            </w:r>
+          </w:p>
+        </w:tc>
+        <w:tc>
+          <w:tcPr>
+            <w:tcW w:type="dxa" w:w="5760"/>
+            <w:vAlign w:val="center"/>
+            <w:tcBorders>
+              <w:top w:val="single" w:sz="4" w:space="0" w:color="000000"/>
+              <w:left w:val="single" w:sz="4" w:space="0" w:color="000000"/>
+              <w:bottom w:val="single" w:sz="4" w:space="0" w:color="000000"/>
+              <w:right w:val="single" w:sz="4" w:space="0" w:color="000000"/>
+            </w:tcBorders>
+          </w:tcPr>
+          <w:p>
+            <w:pPr>
+              <w:spacing w:before="120" w:after="120"/>
+              <w:ind w:left="120"/>
+            </w:pPr>
+            <w:r>
+              <w:rPr>
+                <w:rFonts w:ascii="Arial" w:hAnsi="Arial"/>
+                <w:b w:val="0"/>
+                <w:i w:val="0"/>
+                <w:sz w:val="22"/>
+              </w:rPr>
+              <w:t>Departamento Financeiro - Sala 302</w:t>
+            </w:r>
+          </w:p>
+        </w:tc>
+      </w:tr>
+    </w:tbl>
+    <w:p>
+      <w:pPr>
+        <w:spacing w:after="240"/>
+      </w:pPr>
+    </w:p>
+    <w:p>
+      <w:pPr>
+        <w:pStyle w:val="Heading1"/>
+        <w:spacing w:before="0" w:after="240" w:line="240" w:lineRule="auto"/>
+        <w:jc w:val="left"/>
+      </w:pPr>
+      <w:r>
+        <w:rPr>
+          <w:rFonts w:ascii="Arial" w:hAnsi="Arial"/>
+          <w:b/>
+          <w:i w:val="0"/>
+          <w:sz w:val="28"/>
+        </w:rPr>
+        <w:t>Descrição do Serviço</w:t>
+      </w:r>
+    </w:p>
+    <w:p>
+      <w:pPr>
+        <w:spacing w:before="0" w:after="240" w:line="240" w:lineRule="auto"/>
+        <w:jc w:val="left"/>
+      </w:pPr>
+      <w:r>
+        <w:rPr>
+          <w:rFonts w:ascii="Arial" w:hAnsi="Arial"/>
+          <w:b w:val="0"/>
+          <w:i w:val="0"/>
+          <w:sz w:val="22"/>
+        </w:rPr>
+        <w:t>Realizada manutenção preventiva na impressora, incluindo limpeza dos componentes internos, verificação do sistema de alimentação de papel e atualização do firmware. Foram substituídos o rolo de tração e o toner que estavam próximos do fim da vida útil.</w:t>
+      </w:r>
+    </w:p>
+    <w:p>
+      <w:pPr>
+        <w:pStyle w:val="Heading1"/>
+        <w:spacing w:before="0" w:after="240" w:line="240" w:lineRule="auto"/>
+        <w:jc w:val="left"/>
+      </w:pPr>
+      <w:r>
+        <w:rPr>
+          <w:rFonts w:ascii="Arial" w:hAnsi="Arial"/>
+          <w:b/>
+          <w:i w:val="0"/>
+          <w:sz w:val="28"/>
+        </w:rPr>
+        <w:t>Peças Utilizadas</w:t>
+      </w:r>
+    </w:p>
+    <w:tbl>
+      <w:tblPr>
+        <w:tblStyle w:val="TableGrid"/>
+        <w:tblW w:type="auto" w:w="0"/>
+        <w:tblLayout w:type="fixed"/>
+        <w:tblLook w:firstColumn="1" w:firstRow="1" w:lastColumn="0" w:lastRow="0" w:noHBand="0" w:noVBand="1" w:val="04A0"/>
+      </w:tblPr>
+      <w:tblGrid>
+        <w:gridCol w:w="3135"/>
+        <w:gridCol w:w="3135"/>
+        <w:gridCol w:w="3135"/>
+      </w:tblGrid>
+      <w:tr>
+        <w:tc>
+          <w:tcPr>
+            <w:tcW w:type="dxa" w:w="4320"/>
+            <w:vAlign w:val="center"/>
+            <w:tcBorders>
+              <w:top w:val="single" w:sz="4" w:space="0" w:color="000000"/>
+              <w:left w:val="single" w:sz="4" w:space="0" w:color="000000"/>
+              <w:bottom w:val="single" w:sz="4" w:space="0" w:color="000000"/>
+              <w:right w:val="single" w:sz="4" w:space="0" w:color="000000"/>
+            </w:tcBorders>
+          </w:tcPr>
+          <w:p>
+            <w:pPr>
+              <w:spacing w:before="120" w:after="120"/>
               <w:jc w:val="center"/>
             </w:pPr>
             <w:r>
               <w:rPr>
+                <w:rFonts w:ascii="Arial" w:hAnsi="Arial"/>
                 <w:b/>
+                <w:i w:val="0"/>
+                <w:sz w:val="22"/>
+              </w:rPr>
+              <w:t>Nome</w:t>
+            </w:r>
+          </w:p>
+        </w:tc>
+        <w:tc>
+          <w:tcPr>
+            <w:tcW w:type="dxa" w:w="1440"/>
+            <w:vAlign w:val="center"/>
+            <w:tcBorders>
+              <w:top w:val="single" w:sz="4" w:space="0" w:color="000000"/>
+              <w:left w:val="single" w:sz="4" w:space="0" w:color="000000"/>
+              <w:bottom w:val="single" w:sz="4" w:space="0" w:color="000000"/>
+              <w:right w:val="single" w:sz="4" w:space="0" w:color="000000"/>
+            </w:tcBorders>
+          </w:tcPr>
+          <w:p>
+            <w:pPr>
+              <w:spacing w:before="120" w:after="120"/>
+              <w:jc w:val="center"/>
+            </w:pPr>
+            <w:r>
+              <w:rPr>
+                <w:rFonts w:ascii="Arial" w:hAnsi="Arial"/>
+                <w:b/>
+                <w:i w:val="0"/>
+                <w:sz w:val="22"/>
+              </w:rPr>
+              <w:t>Quantidade</w:t>
+            </w:r>
+          </w:p>
+        </w:tc>
+        <w:tc>
+          <w:tcPr>
+            <w:tcW w:type="dxa" w:w="2880"/>
+            <w:vAlign w:val="center"/>
+            <w:tcBorders>
+              <w:top w:val="single" w:sz="4" w:space="0" w:color="000000"/>
+              <w:left w:val="single" w:sz="4" w:space="0" w:color="000000"/>
+              <w:bottom w:val="single" w:sz="4" w:space="0" w:color="000000"/>
+              <w:right w:val="single" w:sz="4" w:space="0" w:color="000000"/>
+            </w:tcBorders>
+          </w:tcPr>
+          <w:p>
+            <w:pPr>
+              <w:spacing w:before="120" w:after="120"/>
+              <w:jc w:val="center"/>
+            </w:pPr>
+            <w:r>
+              <w:rPr>
+                <w:rFonts w:ascii="Arial" w:hAnsi="Arial"/>
+                <w:b/>
+                <w:i w:val="0"/>
+                <w:sz w:val="22"/>
               </w:rPr>
               <w:t>Observações</w:t>
             </w:r>
@@ -252,23 +379,8 @@
       <w:tr>
         <w:tc>
           <w:tcPr>
-            <w:tcW w:type="dxa" w:w="3324"/>
-            <w:tcBorders>
-              <w:top w:val="single" w:sz="4" w:space="0" w:color="000000"/>
-              <w:left w:val="single" w:sz="4" w:space="0" w:color="000000"/>
-              <w:bottom w:val="single" w:sz="4" w:space="0" w:color="000000"/>
-              <w:right w:val="single" w:sz="4" w:space="0" w:color="000000"/>
-            </w:tcBorders>
-          </w:tcPr>
-          <w:p>
-            <w:r>
-              <w:t>Toner HP 26A Original (CF226A)</w:t>
-            </w:r>
-          </w:p>
-        </w:tc>
-        <w:tc>
-          <w:tcPr>
-            <w:tcW w:type="dxa" w:w="3324"/>
+            <w:tcW w:type="dxa" w:w="3135"/>
+            <w:vAlign w:val="center"/>
             <w:tcBorders>
               <w:top w:val="single" w:sz="4" w:space="0" w:color="000000"/>
               <w:left w:val="single" w:sz="4" w:space="0" w:color="000000"/>
@@ -278,50 +390,24 @@
           </w:tcPr>
           <w:p>
             <w:pPr>
-              <w:jc w:val="center"/>
+              <w:spacing w:before="120" w:after="120"/>
+              <w:ind w:left="120"/>
             </w:pPr>
             <w:r>
-              <w:t>1</w:t>
+              <w:rPr>
+                <w:rFonts w:ascii="Arial" w:hAnsi="Arial"/>
+                <w:b w:val="0"/>
+                <w:i w:val="0"/>
+                <w:sz w:val="22"/>
+              </w:rPr>
+              <w:t>Toner HP 26A Original (CF226A)</w:t>
             </w:r>
           </w:p>
         </w:tc>
         <w:tc>
           <w:tcPr>
-            <w:tcW w:type="dxa" w:w="3324"/>
-            <w:tcBorders>
-              <w:top w:val="single" w:sz="4" w:space="0" w:color="000000"/>
-              <w:left w:val="single" w:sz="4" w:space="0" w:color="000000"/>
-              <w:bottom w:val="single" w:sz="4" w:space="0" w:color="000000"/>
-              <w:right w:val="single" w:sz="4" w:space="0" w:color="000000"/>
-            </w:tcBorders>
-          </w:tcPr>
-          <w:p>
-            <w:r>
-              <w:t>Substituição preventiva - 85% utilizado</w:t>
-            </w:r>
-          </w:p>
-        </w:tc>
-      </w:tr>
-      <w:tr>
-        <w:tc>
-          <w:tcPr>
-            <w:tcW w:type="dxa" w:w="3324"/>
-            <w:tcBorders>
-              <w:top w:val="single" w:sz="4" w:space="0" w:color="000000"/>
-              <w:left w:val="single" w:sz="4" w:space="0" w:color="000000"/>
-              <w:bottom w:val="single" w:sz="4" w:space="0" w:color="000000"/>
-              <w:right w:val="single" w:sz="4" w:space="0" w:color="000000"/>
-            </w:tcBorders>
-          </w:tcPr>
-          <w:p>
-            <w:r>
-              <w:t>Rolo de Tração</w:t>
-            </w:r>
-          </w:p>
-        </w:tc>
-        <w:tc>
-          <w:tcPr>
-            <w:tcW w:type="dxa" w:w="3324"/>
+            <w:tcW w:type="dxa" w:w="3135"/>
+            <w:vAlign w:val="center"/>
             <w:tcBorders>
               <w:top w:val="single" w:sz="4" w:space="0" w:color="000000"/>
               <w:left w:val="single" w:sz="4" w:space="0" w:color="000000"/>
@@ -331,50 +417,24 @@
           </w:tcPr>
           <w:p>
             <w:pPr>
+              <w:spacing w:before="120" w:after="120"/>
               <w:jc w:val="center"/>
             </w:pPr>
             <w:r>
+              <w:rPr>
+                <w:rFonts w:ascii="Arial" w:hAnsi="Arial"/>
+                <w:b w:val="0"/>
+                <w:i w:val="0"/>
+                <w:sz w:val="22"/>
+              </w:rPr>
               <w:t>1</w:t>
             </w:r>
           </w:p>
         </w:tc>
         <w:tc>
           <w:tcPr>
-            <w:tcW w:type="dxa" w:w="3324"/>
-            <w:tcBorders>
-              <w:top w:val="single" w:sz="4" w:space="0" w:color="000000"/>
-              <w:left w:val="single" w:sz="4" w:space="0" w:color="000000"/>
-              <w:bottom w:val="single" w:sz="4" w:space="0" w:color="000000"/>
-              <w:right w:val="single" w:sz="4" w:space="0" w:color="000000"/>
-            </w:tcBorders>
-          </w:tcPr>
-          <w:p>
-            <w:r>
-              <w:t>Apresentava desgaste nas extremidades</w:t>
-            </w:r>
-          </w:p>
-        </w:tc>
-      </w:tr>
-      <w:tr>
-        <w:tc>
-          <w:tcPr>
-            <w:tcW w:type="dxa" w:w="3324"/>
-            <w:tcBorders>
-              <w:top w:val="single" w:sz="4" w:space="0" w:color="000000"/>
-              <w:left w:val="single" w:sz="4" w:space="0" w:color="000000"/>
-              <w:bottom w:val="single" w:sz="4" w:space="0" w:color="000000"/>
-              <w:right w:val="single" w:sz="4" w:space="0" w:color="000000"/>
-            </w:tcBorders>
-          </w:tcPr>
-          <w:p>
-            <w:r>
-              <w:t>Kit de Limpeza</w:t>
-            </w:r>
-          </w:p>
-        </w:tc>
-        <w:tc>
-          <w:tcPr>
-            <w:tcW w:type="dxa" w:w="3324"/>
+            <w:tcW w:type="dxa" w:w="3135"/>
+            <w:vAlign w:val="center"/>
             <w:tcBorders>
               <w:top w:val="single" w:sz="4" w:space="0" w:color="000000"/>
               <w:left w:val="single" w:sz="4" w:space="0" w:color="000000"/>
@@ -384,16 +444,26 @@
           </w:tcPr>
           <w:p>
             <w:pPr>
-              <w:jc w:val="center"/>
+              <w:spacing w:before="120" w:after="120"/>
+              <w:ind w:left="120"/>
             </w:pPr>
             <w:r>
-              <w:t>1</w:t>
+              <w:rPr>
+                <w:rFonts w:ascii="Arial" w:hAnsi="Arial"/>
+                <w:b w:val="0"/>
+                <w:i w:val="0"/>
+                <w:sz w:val="22"/>
+              </w:rPr>
+              <w:t>Substituição preventiva - 85% utilizado</w:t>
             </w:r>
           </w:p>
         </w:tc>
+      </w:tr>
+      <w:tr>
         <w:tc>
           <w:tcPr>
-            <w:tcW w:type="dxa" w:w="3324"/>
+            <w:tcW w:type="dxa" w:w="3135"/>
+            <w:vAlign w:val="center"/>
             <w:tcBorders>
               <w:top w:val="single" w:sz="4" w:space="0" w:color="000000"/>
               <w:left w:val="single" w:sz="4" w:space="0" w:color="000000"/>
@@ -402,7 +472,154 @@
             </w:tcBorders>
           </w:tcPr>
           <w:p>
+            <w:pPr>
+              <w:spacing w:before="120" w:after="120"/>
+              <w:ind w:left="120"/>
+            </w:pPr>
             <w:r>
+              <w:rPr>
+                <w:rFonts w:ascii="Arial" w:hAnsi="Arial"/>
+                <w:b w:val="0"/>
+                <w:i w:val="0"/>
+                <w:sz w:val="22"/>
+              </w:rPr>
+              <w:t>Rolo de Tração</w:t>
+            </w:r>
+          </w:p>
+        </w:tc>
+        <w:tc>
+          <w:tcPr>
+            <w:tcW w:type="dxa" w:w="3135"/>
+            <w:vAlign w:val="center"/>
+            <w:tcBorders>
+              <w:top w:val="single" w:sz="4" w:space="0" w:color="000000"/>
+              <w:left w:val="single" w:sz="4" w:space="0" w:color="000000"/>
+              <w:bottom w:val="single" w:sz="4" w:space="0" w:color="000000"/>
+              <w:right w:val="single" w:sz="4" w:space="0" w:color="000000"/>
+            </w:tcBorders>
+          </w:tcPr>
+          <w:p>
+            <w:pPr>
+              <w:spacing w:before="120" w:after="120"/>
+              <w:jc w:val="center"/>
+            </w:pPr>
+            <w:r>
+              <w:rPr>
+                <w:rFonts w:ascii="Arial" w:hAnsi="Arial"/>
+                <w:b w:val="0"/>
+                <w:i w:val="0"/>
+                <w:sz w:val="22"/>
+              </w:rPr>
+              <w:t>1</w:t>
+            </w:r>
+          </w:p>
+        </w:tc>
+        <w:tc>
+          <w:tcPr>
+            <w:tcW w:type="dxa" w:w="3135"/>
+            <w:vAlign w:val="center"/>
+            <w:tcBorders>
+              <w:top w:val="single" w:sz="4" w:space="0" w:color="000000"/>
+              <w:left w:val="single" w:sz="4" w:space="0" w:color="000000"/>
+              <w:bottom w:val="single" w:sz="4" w:space="0" w:color="000000"/>
+              <w:right w:val="single" w:sz="4" w:space="0" w:color="000000"/>
+            </w:tcBorders>
+          </w:tcPr>
+          <w:p>
+            <w:pPr>
+              <w:spacing w:before="120" w:after="120"/>
+              <w:ind w:left="120"/>
+            </w:pPr>
+            <w:r>
+              <w:rPr>
+                <w:rFonts w:ascii="Arial" w:hAnsi="Arial"/>
+                <w:b w:val="0"/>
+                <w:i w:val="0"/>
+                <w:sz w:val="22"/>
+              </w:rPr>
+              <w:t>Apresentava desgaste nas extremidades</w:t>
+            </w:r>
+          </w:p>
+        </w:tc>
+      </w:tr>
+      <w:tr>
+        <w:tc>
+          <w:tcPr>
+            <w:tcW w:type="dxa" w:w="3135"/>
+            <w:vAlign w:val="center"/>
+            <w:tcBorders>
+              <w:top w:val="single" w:sz="4" w:space="0" w:color="000000"/>
+              <w:left w:val="single" w:sz="4" w:space="0" w:color="000000"/>
+              <w:bottom w:val="single" w:sz="4" w:space="0" w:color="000000"/>
+              <w:right w:val="single" w:sz="4" w:space="0" w:color="000000"/>
+            </w:tcBorders>
+          </w:tcPr>
+          <w:p>
+            <w:pPr>
+              <w:spacing w:before="120" w:after="120"/>
+              <w:ind w:left="120"/>
+            </w:pPr>
+            <w:r>
+              <w:rPr>
+                <w:rFonts w:ascii="Arial" w:hAnsi="Arial"/>
+                <w:b w:val="0"/>
+                <w:i w:val="0"/>
+                <w:sz w:val="22"/>
+              </w:rPr>
+              <w:t>Kit de Limpeza</w:t>
+            </w:r>
+          </w:p>
+        </w:tc>
+        <w:tc>
+          <w:tcPr>
+            <w:tcW w:type="dxa" w:w="3135"/>
+            <w:vAlign w:val="center"/>
+            <w:tcBorders>
+              <w:top w:val="single" w:sz="4" w:space="0" w:color="000000"/>
+              <w:left w:val="single" w:sz="4" w:space="0" w:color="000000"/>
+              <w:bottom w:val="single" w:sz="4" w:space="0" w:color="000000"/>
+              <w:right w:val="single" w:sz="4" w:space="0" w:color="000000"/>
+            </w:tcBorders>
+          </w:tcPr>
+          <w:p>
+            <w:pPr>
+              <w:spacing w:before="120" w:after="120"/>
+              <w:jc w:val="center"/>
+            </w:pPr>
+            <w:r>
+              <w:rPr>
+                <w:rFonts w:ascii="Arial" w:hAnsi="Arial"/>
+                <w:b w:val="0"/>
+                <w:i w:val="0"/>
+                <w:sz w:val="22"/>
+              </w:rPr>
+              <w:t>1</w:t>
+            </w:r>
+          </w:p>
+        </w:tc>
+        <w:tc>
+          <w:tcPr>
+            <w:tcW w:type="dxa" w:w="3135"/>
+            <w:vAlign w:val="center"/>
+            <w:tcBorders>
+              <w:top w:val="single" w:sz="4" w:space="0" w:color="000000"/>
+              <w:left w:val="single" w:sz="4" w:space="0" w:color="000000"/>
+              <w:bottom w:val="single" w:sz="4" w:space="0" w:color="000000"/>
+              <w:right w:val="single" w:sz="4" w:space="0" w:color="000000"/>
+            </w:tcBorders>
+          </w:tcPr>
+          <w:p>
+            <w:pPr>
+              <w:spacing w:before="120" w:after="120"/>
+              <w:ind w:left="120"/>
+            </w:pPr>
+            <w:r>
+              <w:rPr>
+                <w:rFonts w:ascii="Arial" w:hAnsi="Arial"/>
+                <w:b w:val="0"/>
+                <w:i w:val="0"/>
+                <w:sz w:val="22"/>
+              </w:rPr>
               <w:t>Utilizado para limpeza interna</w:t>
             </w:r>
           </w:p>
@@ -411,50 +628,90 @@
     </w:tbl>
     <w:p>
       <w:pPr>
+        <w:spacing w:after="240"/>
+      </w:pPr>
+    </w:p>
+    <w:p>
+      <w:pPr>
         <w:pStyle w:val="Heading1"/>
+        <w:spacing w:before="0" w:after="240" w:line="240" w:lineRule="auto"/>
+        <w:jc w:val="left"/>
       </w:pPr>
       <w:r>
+        <w:rPr>
+          <w:rFonts w:ascii="Arial" w:hAnsi="Arial"/>
+          <w:b/>
+          <w:i w:val="0"/>
+          <w:sz w:val="28"/>
+        </w:rPr>
         <w:t>Observações Adicionais</w:t>
       </w:r>
     </w:p>
     <w:p>
+      <w:pPr>
+        <w:spacing w:before="0" w:after="240" w:line="240" w:lineRule="auto"/>
+        <w:jc w:val="left"/>
+      </w:pPr>
       <w:r>
+        <w:rPr>
+          <w:rFonts w:ascii="Arial" w:hAnsi="Arial"/>
+          <w:b w:val="0"/>
+          <w:i w:val="0"/>
+          <w:sz w:val="22"/>
+        </w:rPr>
         <w:t>A impressora apresentava lentidão na inicialização e ocasionais atolamentos de papel que foram resolvidos com a substituição do rolo de tração. Recomenda-se agendar uma revisão completa em 6 meses para verificar os demais componentes de desgaste natural.</w:t>
       </w:r>
     </w:p>
     <w:p>
-      <w:r>
-        <w:br/>
-        <w:br/>
-      </w:r>
+      <w:pPr>
+        <w:spacing w:after="720"/>
+      </w:pPr>
     </w:p>
     <w:p>
       <w:pPr>
+        <w:spacing w:after="0"/>
         <w:jc w:val="center"/>
       </w:pPr>
       <w:r>
+        <w:rPr>
+          <w:sz w:val="22"/>
+        </w:rPr>
         <w:t>____________________________</w:t>
       </w:r>
     </w:p>
     <w:p>
       <w:pPr>
+        <w:spacing w:before="120" w:after="0"/>
         <w:jc w:val="center"/>
       </w:pPr>
       <w:r>
+        <w:rPr>
+          <w:rFonts w:ascii="Arial" w:hAnsi="Arial"/>
+          <w:b/>
+          <w:i w:val="0"/>
+          <w:sz w:val="22"/>
+        </w:rPr>
         <w:t>Amanda Oliveira</w:t>
       </w:r>
     </w:p>
     <w:p>
       <w:pPr>
+        <w:spacing w:before="0"/>
         <w:jc w:val="center"/>
       </w:pPr>
       <w:r>
+        <w:rPr>
+          <w:rFonts w:ascii="Arial" w:hAnsi="Arial"/>
+          <w:b w:val="0"/>
+          <w:i w:val="0"/>
+          <w:sz w:val="22"/>
+        </w:rPr>
         <w:t>Técnica de Suporte em Impressoras</w:t>
       </w:r>
     </w:p>
     <w:sectPr>
       <w:pgSz w:w="12240" w:h="15840"/>
-      <w:pgMar w:top="1134" w:right="1134" w:bottom="1134" w:left="1134" w:header="720" w:footer="720" w:gutter="0"/>
+      <w:pgMar w:top="1417" w:right="1417" w:bottom="1134" w:left="1417" w:header="720" w:footer="720" w:gutter="0"/>
       <w:cols w:space="720"/>
       <w:docGrid w:linePitch="360"/>
     </w:sectPr>

</xml_diff>